<commit_message>
Updating setup files with new fixes
</commit_message>
<xml_diff>
--- a/Setup of the TVMA802.docx
+++ b/Setup of the TVMA802.docx
@@ -1859,28 +1859,28 @@
           <w:sz w:val="24"/>
           <w:szCs w:val="24"/>
         </w:rPr>
-        <w:t xml:space="preserve">In these </w:t>
-      </w:r>
-      <w:r>
-        <w:rPr>
-          <w:sz w:val="24"/>
-          <w:szCs w:val="24"/>
-        </w:rPr>
-        <w:t>cases,</w:t>
-      </w:r>
-      <w:r>
-        <w:rPr>
-          <w:sz w:val="24"/>
-          <w:szCs w:val="24"/>
-        </w:rPr>
-        <w:t xml:space="preserve"> a program such as Notepad++ is used to see the unnecessary commands and remove</w:t>
-      </w:r>
-      <w:r>
-        <w:rPr>
-          <w:sz w:val="24"/>
-          <w:szCs w:val="24"/>
-        </w:rPr>
-        <w:t>. In the image below you can see the commands that were added by Excel.</w:t>
+        <w:t>In these cases, a program such as Notepad++ is used to see the unnecessary commands and remove</w:t>
+      </w:r>
+      <w:r>
+        <w:rPr>
+          <w:sz w:val="24"/>
+          <w:szCs w:val="24"/>
+        </w:rPr>
+        <w:t xml:space="preserve"> them</w:t>
+      </w:r>
+      <w:r>
+        <w:rPr>
+          <w:sz w:val="24"/>
+          <w:szCs w:val="24"/>
+        </w:rPr>
+        <w:t xml:space="preserve">. </w:t>
+      </w:r>
+      <w:r>
+        <w:rPr>
+          <w:sz w:val="24"/>
+          <w:szCs w:val="24"/>
+        </w:rPr>
+        <w:t>The image below is an example of how the file needs to be formatted to be read by the machine.</w:t>
       </w:r>
     </w:p>
     <w:p>
@@ -1891,14 +1891,11 @@
         <w:jc w:val="center"/>
       </w:pPr>
       <w:r>
-        <w:rPr>
-          <w:noProof/>
-        </w:rPr>
         <w:drawing>
-          <wp:inline distT="0" distB="0" distL="0" distR="0" wp14:anchorId="7ED2802D" wp14:editId="79B655DD">
-            <wp:extent cx="5288280" cy="2974584"/>
-            <wp:effectExtent l="0" t="0" r="7620" b="0"/>
-            <wp:docPr id="860002139" name="Picture 2"/>
+          <wp:inline distT="0" distB="0" distL="0" distR="0" wp14:anchorId="0FF19EF4" wp14:editId="58389D01">
+            <wp:extent cx="5731510" cy="556260"/>
+            <wp:effectExtent l="0" t="0" r="2540" b="0"/>
+            <wp:docPr id="1813640240" name="Picture 1"/>
             <wp:cNvGraphicFramePr>
               <a:graphicFrameLocks xmlns:a="http://schemas.openxmlformats.org/drawingml/2006/main" noChangeAspect="1"/>
             </wp:cNvGraphicFramePr>
@@ -1906,36 +1903,23 @@
               <a:graphicData uri="http://schemas.openxmlformats.org/drawingml/2006/picture">
                 <pic:pic xmlns:pic="http://schemas.openxmlformats.org/drawingml/2006/picture">
                   <pic:nvPicPr>
-                    <pic:cNvPr id="0" name="Picture 2"/>
-                    <pic:cNvPicPr>
-                      <a:picLocks noChangeAspect="1" noChangeArrowheads="1"/>
-                    </pic:cNvPicPr>
+                    <pic:cNvPr id="1813640240" name=""/>
+                    <pic:cNvPicPr/>
                   </pic:nvPicPr>
                   <pic:blipFill>
-                    <a:blip r:embed="rId17" cstate="print">
-                      <a:extLst>
-                        <a:ext uri="{28A0092B-C50C-407E-A947-70E740481C1C}">
-                          <a14:useLocalDpi xmlns:a14="http://schemas.microsoft.com/office/drawing/2010/main" val="0"/>
-                        </a:ext>
-                      </a:extLst>
-                    </a:blip>
-                    <a:srcRect/>
+                    <a:blip r:embed="rId17"/>
                     <a:stretch>
                       <a:fillRect/>
                     </a:stretch>
                   </pic:blipFill>
-                  <pic:spPr bwMode="auto">
+                  <pic:spPr>
                     <a:xfrm>
                       <a:off x="0" y="0"/>
-                      <a:ext cx="5301330" cy="2981925"/>
+                      <a:ext cx="5731510" cy="556260"/>
                     </a:xfrm>
                     <a:prstGeom prst="rect">
                       <a:avLst/>
                     </a:prstGeom>
-                    <a:noFill/>
-                    <a:ln>
-                      <a:noFill/>
-                    </a:ln>
                   </pic:spPr>
                 </pic:pic>
               </a:graphicData>
@@ -1949,146 +1933,13 @@
         <w:tabs>
           <w:tab w:val="left" w:pos="1505"/>
         </w:tabs>
-        <w:jc w:val="center"/>
-        <w:rPr>
-          <w:sz w:val="24"/>
-          <w:szCs w:val="24"/>
-        </w:rPr>
-      </w:pPr>
-      <w:r>
-        <w:rPr>
-          <w:sz w:val="24"/>
-          <w:szCs w:val="24"/>
-        </w:rPr>
-        <w:lastRenderedPageBreak/>
-        <w:t xml:space="preserve">After removing the unnecessary commands, it should look more like the image below. </w:t>
-      </w:r>
-      <w:r>
         <w:rPr>
           <w:noProof/>
-        </w:rPr>
-        <w:drawing>
-          <wp:inline distT="0" distB="0" distL="0" distR="0" wp14:anchorId="3C34D57B" wp14:editId="1FE044A6">
-            <wp:extent cx="5173980" cy="2910292"/>
-            <wp:effectExtent l="0" t="0" r="7620" b="4445"/>
-            <wp:docPr id="164138297" name="Picture 3"/>
-            <wp:cNvGraphicFramePr>
-              <a:graphicFrameLocks xmlns:a="http://schemas.openxmlformats.org/drawingml/2006/main" noChangeAspect="1"/>
-            </wp:cNvGraphicFramePr>
-            <a:graphic xmlns:a="http://schemas.openxmlformats.org/drawingml/2006/main">
-              <a:graphicData uri="http://schemas.openxmlformats.org/drawingml/2006/picture">
-                <pic:pic xmlns:pic="http://schemas.openxmlformats.org/drawingml/2006/picture">
-                  <pic:nvPicPr>
-                    <pic:cNvPr id="0" name="Picture 4"/>
-                    <pic:cNvPicPr>
-                      <a:picLocks noChangeAspect="1" noChangeArrowheads="1"/>
-                    </pic:cNvPicPr>
-                  </pic:nvPicPr>
-                  <pic:blipFill>
-                    <a:blip r:embed="rId18" cstate="print">
-                      <a:extLst>
-                        <a:ext uri="{28A0092B-C50C-407E-A947-70E740481C1C}">
-                          <a14:useLocalDpi xmlns:a14="http://schemas.microsoft.com/office/drawing/2010/main" val="0"/>
-                        </a:ext>
-                      </a:extLst>
-                    </a:blip>
-                    <a:srcRect/>
-                    <a:stretch>
-                      <a:fillRect/>
-                    </a:stretch>
-                  </pic:blipFill>
-                  <pic:spPr bwMode="auto">
-                    <a:xfrm>
-                      <a:off x="0" y="0"/>
-                      <a:ext cx="5190911" cy="2919815"/>
-                    </a:xfrm>
-                    <a:prstGeom prst="rect">
-                      <a:avLst/>
-                    </a:prstGeom>
-                    <a:noFill/>
-                    <a:ln>
-                      <a:noFill/>
-                    </a:ln>
-                  </pic:spPr>
-                </pic:pic>
-              </a:graphicData>
-            </a:graphic>
-          </wp:inline>
-        </w:drawing>
-      </w:r>
-    </w:p>
-    <w:p>
-      <w:pPr>
-        <w:tabs>
-          <w:tab w:val="left" w:pos="1505"/>
-        </w:tabs>
-        <w:rPr>
-          <w:sz w:val="24"/>
-          <w:szCs w:val="24"/>
-        </w:rPr>
-      </w:pPr>
-    </w:p>
-    <w:p>
-      <w:pPr>
-        <w:tabs>
-          <w:tab w:val="left" w:pos="1505"/>
-        </w:tabs>
-        <w:rPr>
-          <w:noProof/>
-          <w:sz w:val="24"/>
-          <w:szCs w:val="24"/>
-          <w:lang w:val="en-ZA"/>
-        </w:rPr>
-      </w:pPr>
-      <w:r>
-        <w:rPr>
-          <w:noProof/>
-          <w:sz w:val="24"/>
-          <w:szCs w:val="24"/>
-          <w:lang w:val="en-ZA"/>
-        </w:rPr>
-        <w:t>Once the file has been loaded it is time to set marks of the pcb.</w:t>
-      </w:r>
-    </w:p>
-    <w:p>
-      <w:pPr>
-        <w:tabs>
-          <w:tab w:val="left" w:pos="1505"/>
-        </w:tabs>
-        <w:rPr>
-          <w:noProof/>
-          <w:sz w:val="24"/>
-          <w:szCs w:val="24"/>
-          <w:lang w:val="en-ZA"/>
-        </w:rPr>
-      </w:pPr>
-      <w:r>
-        <w:rPr>
-          <w:noProof/>
-          <w:sz w:val="24"/>
-          <w:szCs w:val="24"/>
-          <w:lang w:val="en-ZA"/>
-        </w:rPr>
-        <w:t>For the machine to properly place the components certain refer</w:t>
-      </w:r>
-      <w:r>
-        <w:rPr>
-          <w:noProof/>
-          <w:sz w:val="24"/>
-          <w:szCs w:val="24"/>
-          <w:lang w:val="en-ZA"/>
-        </w:rPr>
-        <w:t>ence</w:t>
-      </w:r>
-      <w:r>
-        <w:rPr>
-          <w:noProof/>
-          <w:sz w:val="24"/>
-          <w:szCs w:val="24"/>
-          <w:lang w:val="en-ZA"/>
-        </w:rPr>
-        <w:t xml:space="preserve"> marks must be added to the configuration. Choose two points on the pcb (centres of the mounting holes might be a good choice), or more, and mark the coordinates of these points. (dx and dy values of the points in KiCad).</w:t>
-      </w:r>
+          <w:sz w:val="24"/>
+          <w:szCs w:val="24"/>
+          <w:lang w:val="en-ZA"/>
+        </w:rPr>
+      </w:pPr>
     </w:p>
     <w:p>
       <w:pPr>
@@ -2132,7 +1983,6 @@
           <w:szCs w:val="24"/>
           <w:lang w:val="en-ZA"/>
         </w:rPr>
-        <w:lastRenderedPageBreak/>
         <w:drawing>
           <wp:inline distT="0" distB="0" distL="0" distR="0" wp14:anchorId="6A21E7D4" wp14:editId="7583F1AD">
             <wp:extent cx="5373096" cy="4401581"/>
@@ -2149,7 +1999,7 @@
                     <pic:cNvPicPr/>
                   </pic:nvPicPr>
                   <pic:blipFill>
-                    <a:blip r:embed="rId19"/>
+                    <a:blip r:embed="rId18"/>
                     <a:stretch>
                       <a:fillRect/>
                     </a:stretch>
@@ -2189,6 +2039,7 @@
           <w:szCs w:val="24"/>
           <w:lang w:val="en-ZA"/>
         </w:rPr>
+        <w:lastRenderedPageBreak/>
         <w:t>The above window should appear. Enable the number of marks that were made for the PCB. And enter the values that were read from KiCad into the Mark columns. Once this has been done it is time to find the real values of these marks.</w:t>
       </w:r>
     </w:p>
@@ -2218,7 +2069,7 @@
                     <pic:cNvPicPr/>
                   </pic:nvPicPr>
                   <pic:blipFill>
-                    <a:blip r:embed="rId20"/>
+                    <a:blip r:embed="rId19"/>
                     <a:stretch>
                       <a:fillRect/>
                     </a:stretch>
@@ -2246,7 +2097,6 @@
         </w:tabs>
       </w:pPr>
       <w:r>
-        <w:lastRenderedPageBreak/>
         <w:t xml:space="preserve">Go to the Manual option, this will allow you to move the camera over the marks on the real </w:t>
       </w:r>
       <w:proofErr w:type="spellStart"/>

</xml_diff>